<commit_message>
Update User Guide description of login process. Change release number.
</commit_message>
<xml_diff>
--- a/webapp/static/user_guide/getting_started.docx
+++ b/webapp/static/user_guide/getting_started.docx
@@ -1,6 +1,6 @@
 
 <file path=word/document.xml><?xml version="1.0" encoding="utf-8"?>
-<w:document xmlns:wpc="http://schemas.microsoft.com/office/word/2010/wordprocessingCanvas" xmlns:cx="http://schemas.microsoft.com/office/drawing/2014/chartex" xmlns:cx1="http://schemas.microsoft.com/office/drawing/2015/9/8/chartex" xmlns:cx2="http://schemas.microsoft.com/office/drawing/2015/10/21/chartex" xmlns:cx3="http://schemas.microsoft.com/office/drawing/2016/5/9/chartex" xmlns:cx4="http://schemas.microsoft.com/office/drawing/2016/5/10/chartex" xmlns:cx5="http://schemas.microsoft.com/office/drawing/2016/5/11/chartex" xmlns:cx6="http://schemas.microsoft.com/office/drawing/2016/5/12/chartex" xmlns:cx7="http://schemas.microsoft.com/office/drawing/2016/5/13/chartex" xmlns:cx8="http://schemas.microsoft.com/office/drawing/2016/5/14/chartex" xmlns:mc="http://schemas.openxmlformats.org/markup-compatibility/2006" xmlns:aink="http://schemas.microsoft.com/office/drawing/2016/ink" xmlns:am3d="http://schemas.microsoft.com/office/drawing/2017/model3d" xmlns:o="urn:schemas-microsoft-com:office:office" xmlns:r="http://schemas.openxmlformats.org/officeDocument/2006/relationships" xmlns:m="http://schemas.openxmlformats.org/officeDocument/2006/math" xmlns:v="urn:schemas-microsoft-com:vml" xmlns:wp14="http://schemas.microsoft.com/office/word/2010/wordprocessingDrawing" xmlns:wp="http://schemas.openxmlformats.org/drawingml/2006/wordprocessingDrawing" xmlns:w10="urn:schemas-microsoft-com:office:word" xmlns:w="http://schemas.openxmlformats.org/wordprocessingml/2006/main" xmlns:w14="http://schemas.microsoft.com/office/word/2010/wordml" xmlns:w15="http://schemas.microsoft.com/office/word/2012/wordml" xmlns:w16cid="http://schemas.microsoft.com/office/word/2016/wordml/cid" xmlns:w16se="http://schemas.microsoft.com/office/word/2015/wordml/symex" xmlns:wpg="http://schemas.microsoft.com/office/word/2010/wordprocessingGroup" xmlns:wpi="http://schemas.microsoft.com/office/word/2010/wordprocessingInk" xmlns:wne="http://schemas.microsoft.com/office/word/2006/wordml" xmlns:wps="http://schemas.microsoft.com/office/word/2010/wordprocessingShape" mc:Ignorable="w14 w15 w16se w16cid wp14">
+<w:document xmlns:wpc="http://schemas.microsoft.com/office/word/2010/wordprocessingCanvas" xmlns:cx="http://schemas.microsoft.com/office/drawing/2014/chartex" xmlns:cx1="http://schemas.microsoft.com/office/drawing/2015/9/8/chartex" xmlns:cx2="http://schemas.microsoft.com/office/drawing/2015/10/21/chartex" xmlns:cx3="http://schemas.microsoft.com/office/drawing/2016/5/9/chartex" xmlns:cx4="http://schemas.microsoft.com/office/drawing/2016/5/10/chartex" xmlns:cx5="http://schemas.microsoft.com/office/drawing/2016/5/11/chartex" xmlns:cx6="http://schemas.microsoft.com/office/drawing/2016/5/12/chartex" xmlns:cx7="http://schemas.microsoft.com/office/drawing/2016/5/13/chartex" xmlns:cx8="http://schemas.microsoft.com/office/drawing/2016/5/14/chartex" xmlns:mc="http://schemas.openxmlformats.org/markup-compatibility/2006" xmlns:aink="http://schemas.microsoft.com/office/drawing/2016/ink" xmlns:am3d="http://schemas.microsoft.com/office/drawing/2017/model3d" xmlns:o="urn:schemas-microsoft-com:office:office" xmlns:r="http://schemas.openxmlformats.org/officeDocument/2006/relationships" xmlns:m="http://schemas.openxmlformats.org/officeDocument/2006/math" xmlns:v="urn:schemas-microsoft-com:vml" xmlns:wp14="http://schemas.microsoft.com/office/word/2010/wordprocessingDrawing" xmlns:wp="http://schemas.openxmlformats.org/drawingml/2006/wordprocessingDrawing" xmlns:w10="urn:schemas-microsoft-com:office:word" xmlns:w="http://schemas.openxmlformats.org/wordprocessingml/2006/main" xmlns:w14="http://schemas.microsoft.com/office/word/2010/wordml" xmlns:w15="http://schemas.microsoft.com/office/word/2012/wordml" xmlns:w16cex="http://schemas.microsoft.com/office/word/2018/wordml/cex" xmlns:w16cid="http://schemas.microsoft.com/office/word/2016/wordml/cid" xmlns:w16="http://schemas.microsoft.com/office/word/2018/wordml" xmlns:w16se="http://schemas.microsoft.com/office/word/2015/wordml/symex" xmlns:wpg="http://schemas.microsoft.com/office/word/2010/wordprocessingGroup" xmlns:wpi="http://schemas.microsoft.com/office/word/2010/wordprocessingInk" xmlns:wne="http://schemas.microsoft.com/office/word/2006/wordml" xmlns:wps="http://schemas.microsoft.com/office/word/2010/wordprocessingShape" mc:Ignorable="w14 w15 w16se w16cid w16 w16cex wp14">
   <w:body>
     <w:p>
       <w:pPr>
@@ -20,7 +20,19 @@
     <w:p/>
     <w:p>
       <w:r>
-        <w:t xml:space="preserve">To use ezEML, you need an account with EDI, the Environmental Data Initiative. Accounts are free and can be obtained by emailing </w:t>
+        <w:t xml:space="preserve">To use ezEML, </w:t>
+      </w:r>
+      <w:r>
+        <w:t>you need to log</w:t>
+      </w:r>
+      <w:r>
+        <w:t xml:space="preserve"> </w:t>
+      </w:r>
+      <w:r>
+        <w:t xml:space="preserve">in. You can use an account obtained from EDI, </w:t>
+      </w:r>
+      <w:r>
+        <w:t xml:space="preserve">the Environmental Data Initiative. Accounts are free and can be obtained by emailing </w:t>
       </w:r>
       <w:hyperlink r:id="rId4" w:history="1">
         <w:r>
@@ -37,7 +49,25 @@
     <w:p/>
     <w:p>
       <w:r>
-        <w:t xml:space="preserve">To login with your account, click the </w:t>
+        <w:t>Alternatively, you can log</w:t>
+      </w:r>
+      <w:r>
+        <w:t xml:space="preserve"> </w:t>
+      </w:r>
+      <w:r>
+        <w:t>in via an account you have with Google, GitHub, or ORCID.</w:t>
+      </w:r>
+    </w:p>
+    <w:p/>
+    <w:p>
+      <w:r>
+        <w:t xml:space="preserve">To </w:t>
+      </w:r>
+      <w:r>
+        <w:t>login</w:t>
+      </w:r>
+      <w:r>
+        <w:t xml:space="preserve">, click the </w:t>
       </w:r>
       <w:r>
         <w:rPr>
@@ -54,10 +84,10 @@
     <w:p>
       <w:r>
         <w:drawing>
-          <wp:inline distT="0" distB="0" distL="0" distR="0" wp14:anchorId="1E9D82AD" wp14:editId="73739B46">
-            <wp:extent cx="5943600" cy="2274570"/>
+          <wp:inline distT="0" distB="0" distL="0" distR="0" wp14:anchorId="1904787C" wp14:editId="1EC09598">
+            <wp:extent cx="5943600" cy="2933700"/>
             <wp:effectExtent l="0" t="0" r="0" b="0"/>
-            <wp:docPr id="1" name="Picture 1" descr="A screenshot of a cell phone&#10;&#10;Description automatically generated"/>
+            <wp:docPr id="2" name="Picture 2" descr="Graphical user interface, text, application&#10;&#10;Description automatically generated"/>
             <wp:cNvGraphicFramePr>
               <a:graphicFrameLocks xmlns:a="http://schemas.openxmlformats.org/drawingml/2006/main" noChangeAspect="1"/>
             </wp:cNvGraphicFramePr>
@@ -65,7 +95,7 @@
               <a:graphicData uri="http://schemas.openxmlformats.org/drawingml/2006/picture">
                 <pic:pic xmlns:pic="http://schemas.openxmlformats.org/drawingml/2006/picture">
                   <pic:nvPicPr>
-                    <pic:cNvPr id="1" name="Picture 1" descr="A screenshot of a cell phone&#10;&#10;Description automatically generated"/>
+                    <pic:cNvPr id="2" name="Picture 2" descr="Graphical user interface, text, application&#10;&#10;Description automatically generated"/>
                     <pic:cNvPicPr/>
                   </pic:nvPicPr>
                   <pic:blipFill>
@@ -77,7 +107,7 @@
                   <pic:spPr>
                     <a:xfrm>
                       <a:off x="0" y="0"/>
-                      <a:ext cx="5943600" cy="2274570"/>
+                      <a:ext cx="5943600" cy="2933700"/>
                     </a:xfrm>
                     <a:prstGeom prst="rect">
                       <a:avLst/>
@@ -103,7 +133,7 @@
         <w:t>Login</w:t>
       </w:r>
       <w:r>
-        <w:t>.</w:t>
+        <w:t xml:space="preserve"> or click one of the alternate identity providers and login there.</w:t>
       </w:r>
     </w:p>
     <w:p/>
@@ -122,7 +152,47 @@
       </w:r>
     </w:p>
     <w:p/>
-    <w:p/>
+    <w:p>
+      <w:r>
+        <w:rPr>
+          <w:b/>
+          <w:bCs/>
+        </w:rPr>
+        <w:t>Please note:</w:t>
+      </w:r>
+      <w:r>
+        <w:t xml:space="preserve">  ezEML stores your EML documents according to your login information. If you create an EML document under a particular account, when you log</w:t>
+      </w:r>
+      <w:r>
+        <w:t xml:space="preserve"> </w:t>
+      </w:r>
+      <w:r>
+        <w:t>in in the future under that same account you will see that ezEML</w:t>
+      </w:r>
+      <w:r>
+        <w:t xml:space="preserve"> “knows about” the previously created EML document.</w:t>
+      </w:r>
+    </w:p>
+    <w:p>
+      <w:r>
+        <w:t>If you log</w:t>
+      </w:r>
+      <w:r>
+        <w:t xml:space="preserve"> </w:t>
+      </w:r>
+      <w:r>
+        <w:t xml:space="preserve">in using a different account, however, ezEML will not </w:t>
+      </w:r>
+      <w:r>
+        <w:t xml:space="preserve">be able to </w:t>
+      </w:r>
+      <w:r>
+        <w:t>recognize you as the same user who created the earlier document</w:t>
+      </w:r>
+      <w:r>
+        <w:t>, so you won’t have access to it.</w:t>
+      </w:r>
+    </w:p>
     <w:sectPr>
       <w:pgSz w:w="12240" w:h="15840"/>
       <w:pgMar w:top="1440" w:right="1440" w:bottom="1440" w:left="1440" w:header="720" w:footer="720" w:gutter="0"/>
@@ -134,7 +204,7 @@
 </file>
 
 <file path=word/styles.xml><?xml version="1.0" encoding="utf-8"?>
-<w:styles xmlns:mc="http://schemas.openxmlformats.org/markup-compatibility/2006" xmlns:r="http://schemas.openxmlformats.org/officeDocument/2006/relationships" xmlns:w="http://schemas.openxmlformats.org/wordprocessingml/2006/main" xmlns:w14="http://schemas.microsoft.com/office/word/2010/wordml" xmlns:w15="http://schemas.microsoft.com/office/word/2012/wordml" xmlns:w16cid="http://schemas.microsoft.com/office/word/2016/wordml/cid" xmlns:w16se="http://schemas.microsoft.com/office/word/2015/wordml/symex" mc:Ignorable="w14 w15 w16se w16cid">
+<w:styles xmlns:mc="http://schemas.openxmlformats.org/markup-compatibility/2006" xmlns:r="http://schemas.openxmlformats.org/officeDocument/2006/relationships" xmlns:w="http://schemas.openxmlformats.org/wordprocessingml/2006/main" xmlns:w14="http://schemas.microsoft.com/office/word/2010/wordml" xmlns:w15="http://schemas.microsoft.com/office/word/2012/wordml" xmlns:w16cex="http://schemas.microsoft.com/office/word/2018/wordml/cex" xmlns:w16cid="http://schemas.microsoft.com/office/word/2016/wordml/cid" xmlns:w16="http://schemas.microsoft.com/office/word/2018/wordml" xmlns:w16se="http://schemas.microsoft.com/office/word/2015/wordml/symex" mc:Ignorable="w14 w15 w16se w16cid w16 w16cex">
   <w:docDefaults>
     <w:rPrDefault>
       <w:rPr>

</xml_diff>

<commit_message>
Release 2021.04.15. Data Package ID not required. Non-EDI login preferred.
</commit_message>
<xml_diff>
--- a/webapp/static/user_guide/getting_started.docx
+++ b/webapp/static/user_guide/getting_started.docx
@@ -29,33 +29,43 @@
         <w:t xml:space="preserve"> </w:t>
       </w:r>
       <w:r>
-        <w:t xml:space="preserve">in. You can use an account obtained from EDI, </w:t>
-      </w:r>
-      <w:r>
-        <w:t xml:space="preserve">the Environmental Data Initiative. Accounts are free and can be obtained by emailing </w:t>
-      </w:r>
-      <w:hyperlink r:id="rId4" w:history="1">
-        <w:r>
-          <w:rPr>
-            <w:rStyle w:val="Hyperlink"/>
-          </w:rPr>
-          <w:t>support@environmentaldatainitiative.org</w:t>
-        </w:r>
-      </w:hyperlink>
-      <w:r>
-        <w:t>.</w:t>
+        <w:t xml:space="preserve">in. </w:t>
+      </w:r>
+      <w:r>
+        <w:t>Y</w:t>
+      </w:r>
+      <w:r>
+        <w:t>ou can log</w:t>
+      </w:r>
+      <w:r>
+        <w:t xml:space="preserve"> </w:t>
+      </w:r>
+      <w:r>
+        <w:t>in via an account you have with Google, GitHub, or ORCID.</w:t>
       </w:r>
     </w:p>
     <w:p/>
     <w:p>
       <w:r>
-        <w:t>Alternatively, you can log</w:t>
-      </w:r>
-      <w:r>
-        <w:t xml:space="preserve"> </w:t>
-      </w:r>
-      <w:r>
-        <w:t>in via an account you have with Google, GitHub, or ORCID.</w:t>
+        <w:t>Alternatively, if y</w:t>
+      </w:r>
+      <w:r>
+        <w:t xml:space="preserve">ou </w:t>
+      </w:r>
+      <w:r>
+        <w:t>have</w:t>
+      </w:r>
+      <w:r>
+        <w:t xml:space="preserve"> an account </w:t>
+      </w:r>
+      <w:r>
+        <w:t xml:space="preserve">with </w:t>
+      </w:r>
+      <w:r>
+        <w:t>EDI, the Environmental Data Initiative</w:t>
+      </w:r>
+      <w:r>
+        <w:t>, you may log in using that account. Note, however, that you are not required to have an EDI account to use ezEML or to submit data to EDI’s data repository.</w:t>
       </w:r>
     </w:p>
     <w:p/>
@@ -90,10 +100,10 @@
     <w:p>
       <w:r>
         <w:drawing>
-          <wp:inline distT="0" distB="0" distL="0" distR="0" wp14:anchorId="1904787C" wp14:editId="1EC09598">
-            <wp:extent cx="5943600" cy="2933700"/>
-            <wp:effectExtent l="0" t="0" r="0" b="0"/>
-            <wp:docPr id="2" name="Picture 2" descr="Graphical user interface, text, application&#10;&#10;Description automatically generated"/>
+          <wp:inline distT="0" distB="0" distL="0" distR="0" wp14:anchorId="5511FF16" wp14:editId="4289768D">
+            <wp:extent cx="5518694" cy="3495173"/>
+            <wp:effectExtent l="0" t="0" r="6350" b="0"/>
+            <wp:docPr id="1" name="Picture 1" descr="Graphical user interface, text, application, email&#10;&#10;Description automatically generated"/>
             <wp:cNvGraphicFramePr>
               <a:graphicFrameLocks xmlns:a="http://schemas.openxmlformats.org/drawingml/2006/main" noChangeAspect="1"/>
             </wp:cNvGraphicFramePr>
@@ -101,11 +111,11 @@
               <a:graphicData uri="http://schemas.openxmlformats.org/drawingml/2006/picture">
                 <pic:pic xmlns:pic="http://schemas.openxmlformats.org/drawingml/2006/picture">
                   <pic:nvPicPr>
-                    <pic:cNvPr id="2" name="Picture 2" descr="Graphical user interface, text, application&#10;&#10;Description automatically generated"/>
+                    <pic:cNvPr id="1" name="Picture 1" descr="Graphical user interface, text, application, email&#10;&#10;Description automatically generated"/>
                     <pic:cNvPicPr/>
                   </pic:nvPicPr>
                   <pic:blipFill>
-                    <a:blip r:embed="rId5"/>
+                    <a:blip r:embed="rId4"/>
                     <a:stretch>
                       <a:fillRect/>
                     </a:stretch>
@@ -113,7 +123,7 @@
                   <pic:spPr>
                     <a:xfrm>
                       <a:off x="0" y="0"/>
-                      <a:ext cx="5943600" cy="2933700"/>
+                      <a:ext cx="5547360" cy="3513328"/>
                     </a:xfrm>
                     <a:prstGeom prst="rect">
                       <a:avLst/>
@@ -129,23 +139,22 @@
     <w:p/>
     <w:p>
       <w:r>
-        <w:t xml:space="preserve">Enter your username and password and click </w:t>
-      </w:r>
-      <w:r>
-        <w:rPr>
-          <w:b/>
-          <w:bCs/>
-        </w:rPr>
-        <w:t>Login</w:t>
-      </w:r>
-      <w:r>
-        <w:t xml:space="preserve"> or click one of the alternate identity providers and login there.</w:t>
-      </w:r>
-    </w:p>
-    <w:p/>
-    <w:p>
-      <w:r>
-        <w:t xml:space="preserve">You can create a new EML document or open an existing one. As discussed in “ezEML’s Place in the Data Workflow” in this User Guide, you’ll find it helpful if you’ve organized and cleaned your data in advance and saved the data tables in CSV (comma-separated text) files. That will allow you to upload the data tables to ezEML, which can then analyze them and infer many of the data attributes needed </w:t>
+        <w:t>After you have logged in, y</w:t>
+      </w:r>
+      <w:r>
+        <w:t>ou can create a new EML document or open an existing one. As discussed in “ezEML’s Place in the Data Workflow” in this User Guide, you’ll find it helpful if you’ve organized and cleaned your data in advance and saved the data tables in CSV (comma-separated</w:t>
+      </w:r>
+      <w:r>
+        <w:t xml:space="preserve"> value</w:t>
+      </w:r>
+      <w:r>
+        <w:t>)</w:t>
+      </w:r>
+      <w:r>
+        <w:t xml:space="preserve"> text</w:t>
+      </w:r>
+      <w:r>
+        <w:t xml:space="preserve"> files. That will allow you to upload the data tables to ezEML, which can then analyze them and infer many of the data attributes needed </w:t>
       </w:r>
       <w:r>
         <w:t>for</w:t>
@@ -154,7 +163,13 @@
         <w:t xml:space="preserve"> the EML document</w:t>
       </w:r>
       <w:r>
-        <w:t>, saving you from having to enter them manually.</w:t>
+        <w:t xml:space="preserve">, saving you from having to enter </w:t>
+      </w:r>
+      <w:r>
+        <w:t>those attributes</w:t>
+      </w:r>
+      <w:r>
+        <w:t xml:space="preserve"> manually.</w:t>
       </w:r>
     </w:p>
     <w:p/>

</xml_diff>